<commit_message>
Lernentwicklungsbericht: reviews without grade/niveau
</commit_message>
<xml_diff>
--- a/template/BP 2016/BP2016_GMS_Jahreszeugnis_Lernentwicklungsbericht.docx
+++ b/template/BP 2016/BP2016_GMS_Jahreszeugnis_Lernentwicklungsbericht.docx
@@ -4208,6 +4208,8 @@
               </w:rPr>
               <w:fldChar w:fldCharType="separate"/>
             </w:r>
+            <w:bookmarkStart w:id="24" w:name="_GoBack"/>
+            <w:bookmarkEnd w:id="24"/>
             <w:r>
               <w:rPr>
                 <w:rFonts w:ascii="Arial" w:hAnsi="Arial" w:cs="Arial"/>
@@ -4241,16 +4243,14 @@
                 <w:rFonts w:ascii="Arial" w:hAnsi="Arial" w:cs="Arial"/>
                 <w:sz w:val="20"/>
               </w:rPr>
-              <w:id w:val="-124396474"/>
+              <w:id w:val="523753286"/>
               <w:placeholder>
-                <w:docPart w:val="98173D272E634E178221C107864A46FD"/>
+                <w:docPart w:val="653972D4901E4B0198099EA4681FDCD0"/>
               </w:placeholder>
               <w:dropDownList>
                 <w:listItem w:displayText="Bitte die Niveaustufe auswählen" w:value="Bitte die Niveaustufe auswählen"/>
                 <w:listItem w:displayText="   " w:value="   "/>
-                <w:listItem w:displayText="Niveau G" w:value="Niveau G"/>
-                <w:listItem w:displayText="Niveau M" w:value="Niveau M"/>
-                <w:listItem w:displayText="Niveau E" w:value="Niveau E"/>
+                <w:listItem w:displayText="Niveau G/M/E" w:value="Niveau G/M/E"/>
                 <w:listItem w:displayText="zieldifferenter Unterricht" w:value="zieldifferenter Unterricht"/>
               </w:dropDownList>
             </w:sdtPr>
@@ -4260,8 +4260,6 @@
                   <w:rPr>
                     <w:rFonts w:ascii="Arial" w:hAnsi="Arial" w:cs="Arial"/>
                     <w:sz w:val="20"/>
-                    <w:szCs w:val="22"/>
-                    <w:lang w:eastAsia="en-US"/>
                   </w:rPr>
                 </w:pPr>
                 <w:r>
@@ -4431,7 +4429,7 @@
                 </w:ffData>
               </w:fldChar>
             </w:r>
-            <w:bookmarkStart w:id="24" w:name="Text26"/>
+            <w:bookmarkStart w:id="25" w:name="Text26"/>
             <w:r>
               <w:rPr>
                 <w:rFonts w:ascii="Arial" w:hAnsi="Arial" w:cs="Arial"/>
@@ -4467,7 +4465,7 @@
               </w:rPr>
               <w:fldChar w:fldCharType="end"/>
             </w:r>
-            <w:bookmarkEnd w:id="24"/>
+            <w:bookmarkEnd w:id="25"/>
           </w:p>
         </w:tc>
         <w:tc>
@@ -4661,7 +4659,7 @@
                 </w:ffData>
               </w:fldChar>
             </w:r>
-            <w:bookmarkStart w:id="25" w:name="Text27"/>
+            <w:bookmarkStart w:id="26" w:name="Text27"/>
             <w:r>
               <w:rPr>
                 <w:rFonts w:ascii="Arial" w:hAnsi="Arial" w:cs="Arial"/>
@@ -4697,7 +4695,7 @@
               </w:rPr>
               <w:fldChar w:fldCharType="end"/>
             </w:r>
-            <w:bookmarkEnd w:id="25"/>
+            <w:bookmarkEnd w:id="26"/>
           </w:p>
           <w:p>
             <w:pPr>
@@ -4903,7 +4901,7 @@
                 </w:ffData>
               </w:fldChar>
             </w:r>
-            <w:bookmarkStart w:id="26" w:name="Text28"/>
+            <w:bookmarkStart w:id="27" w:name="Text28"/>
             <w:r>
               <w:rPr>
                 <w:rStyle w:val="Formatvorlage67"/>
@@ -4939,7 +4937,7 @@
               </w:rPr>
               <w:fldChar w:fldCharType="end"/>
             </w:r>
-            <w:bookmarkEnd w:id="26"/>
+            <w:bookmarkEnd w:id="27"/>
             <w:r>
               <w:rPr>
                 <w:rStyle w:val="Formatvorlage67"/>
@@ -5117,7 +5115,7 @@
                 </w:ffData>
               </w:fldChar>
             </w:r>
-            <w:bookmarkStart w:id="27" w:name="Text29"/>
+            <w:bookmarkStart w:id="28" w:name="Text29"/>
             <w:r>
               <w:rPr>
                 <w:rFonts w:ascii="Arial" w:hAnsi="Arial" w:cs="Arial"/>
@@ -5153,7 +5151,7 @@
               </w:rPr>
               <w:fldChar w:fldCharType="end"/>
             </w:r>
-            <w:bookmarkEnd w:id="27"/>
+            <w:bookmarkEnd w:id="28"/>
           </w:p>
         </w:tc>
       </w:tr>
@@ -5405,7 +5403,7 @@
                 </w:ffData>
               </w:fldChar>
             </w:r>
-            <w:bookmarkStart w:id="28" w:name="Text30"/>
+            <w:bookmarkStart w:id="29" w:name="Text30"/>
             <w:r>
               <w:rPr>
                 <w:rFonts w:ascii="Arial" w:hAnsi="Arial" w:cs="Arial"/>
@@ -5445,7 +5443,7 @@
               </w:rPr>
               <w:fldChar w:fldCharType="end"/>
             </w:r>
-            <w:bookmarkEnd w:id="28"/>
+            <w:bookmarkEnd w:id="29"/>
           </w:p>
         </w:tc>
       </w:tr>
@@ -5688,7 +5686,7 @@
                 </w:ffData>
               </w:fldChar>
             </w:r>
-            <w:bookmarkStart w:id="29" w:name="Text31"/>
+            <w:bookmarkStart w:id="30" w:name="Text31"/>
             <w:r>
               <w:rPr>
                 <w:rFonts w:ascii="Arial" w:hAnsi="Arial" w:cs="Arial"/>
@@ -5733,7 +5731,7 @@
               </w:rPr>
               <w:fldChar w:fldCharType="end"/>
             </w:r>
-            <w:bookmarkEnd w:id="29"/>
+            <w:bookmarkEnd w:id="30"/>
             <w:r>
               <w:rPr>
                 <w:rFonts w:ascii="Arial" w:hAnsi="Arial" w:cs="Arial"/>
@@ -5861,7 +5859,7 @@
                 </w:ffData>
               </w:fldChar>
             </w:r>
-            <w:bookmarkStart w:id="30" w:name="Text32"/>
+            <w:bookmarkStart w:id="31" w:name="Text32"/>
             <w:r>
               <w:rPr>
                 <w:rFonts w:ascii="Arial" w:hAnsi="Arial" w:cs="Arial"/>
@@ -5906,7 +5904,7 @@
               </w:rPr>
               <w:fldChar w:fldCharType="end"/>
             </w:r>
-            <w:bookmarkEnd w:id="30"/>
+            <w:bookmarkEnd w:id="31"/>
             <w:r>
               <w:rPr>
                 <w:rFonts w:ascii="Arial" w:hAnsi="Arial" w:cs="Arial"/>
@@ -6995,6 +6993,7 @@
     <w:lsdException w:name="HTML Sample" w:semiHidden="1" w:unhideWhenUsed="1"/>
     <w:lsdException w:name="HTML Typewriter" w:semiHidden="1" w:unhideWhenUsed="1"/>
     <w:lsdException w:name="HTML Variable" w:semiHidden="1" w:unhideWhenUsed="1"/>
+    <w:lsdException w:name="Normal Table" w:semiHidden="1" w:unhideWhenUsed="1"/>
     <w:lsdException w:name="annotation subject" w:semiHidden="1" w:unhideWhenUsed="1"/>
     <w:lsdException w:name="No List" w:semiHidden="1" w:unhideWhenUsed="1"/>
     <w:lsdException w:name="Outline List 1" w:semiHidden="1" w:unhideWhenUsed="1"/>
@@ -7037,8 +7036,11 @@
     <w:lsdException w:name="Table Contemporary" w:semiHidden="1" w:unhideWhenUsed="1"/>
     <w:lsdException w:name="Table Elegant" w:semiHidden="1" w:unhideWhenUsed="1"/>
     <w:lsdException w:name="Table Professional" w:semiHidden="1" w:unhideWhenUsed="1"/>
+    <w:lsdException w:name="Table Subtle 1" w:semiHidden="1" w:unhideWhenUsed="1"/>
     <w:lsdException w:name="Table Subtle 2" w:semiHidden="1" w:unhideWhenUsed="1"/>
     <w:lsdException w:name="Table Web 1" w:semiHidden="1" w:unhideWhenUsed="1"/>
+    <w:lsdException w:name="Table Web 2" w:semiHidden="1" w:unhideWhenUsed="1"/>
+    <w:lsdException w:name="Table Web 3" w:semiHidden="1" w:unhideWhenUsed="1"/>
     <w:lsdException w:name="Balloon Text" w:semiHidden="1" w:unhideWhenUsed="1"/>
     <w:lsdException w:name="Table Theme" w:semiHidden="1" w:unhideWhenUsed="1"/>
     <w:lsdException w:name="Placeholder Text" w:semiHidden="1"/>
@@ -8965,7 +8967,7 @@
     </w:docPart>
     <w:docPart>
       <w:docPartPr>
-        <w:name w:val="98173D272E634E178221C107864A46FD"/>
+        <w:name w:val="653972D4901E4B0198099EA4681FDCD0"/>
         <w:category>
           <w:name w:val="Общие"/>
           <w:gallery w:val="placeholder"/>
@@ -8976,12 +8978,12 @@
         <w:behaviors>
           <w:behavior w:val="content"/>
         </w:behaviors>
-        <w:guid w:val="{F1653A3A-730E-4FA3-B95F-792D27F32C9F}"/>
+        <w:guid w:val="{AA8CA69B-9292-44FB-A7D7-6E315D4621E5}"/>
       </w:docPartPr>
       <w:docPartBody>
         <w:p>
           <w:pPr>
-            <w:pStyle w:val="98173D272E634E178221C107864A46FD"/>
+            <w:pStyle w:val="653972D4901E4B0198099EA4681FDCD0"/>
           </w:pPr>
           <w:r>
             <w:rPr>
@@ -9066,10 +9068,12 @@
     <w:rsid w:val="003208CB"/>
     <w:rsid w:val="00376AEE"/>
     <w:rsid w:val="00726FF1"/>
+    <w:rsid w:val="008D0171"/>
     <w:rsid w:val="0094504A"/>
     <w:rsid w:val="00B90930"/>
     <w:rsid w:val="00C36095"/>
     <w:rsid w:val="00CC228F"/>
+    <w:rsid w:val="00EA2701"/>
     <w:rsid w:val="00FD01DA"/>
     <w:rsid w:val="00FF4B34"/>
   </w:rsids>
@@ -9217,6 +9221,7 @@
     <w:lsdException w:name="HTML Sample" w:semiHidden="1" w:unhideWhenUsed="1"/>
     <w:lsdException w:name="HTML Typewriter" w:semiHidden="1" w:unhideWhenUsed="1"/>
     <w:lsdException w:name="HTML Variable" w:semiHidden="1" w:unhideWhenUsed="1"/>
+    <w:lsdException w:name="Normal Table" w:semiHidden="1" w:unhideWhenUsed="1"/>
     <w:lsdException w:name="annotation subject" w:semiHidden="1" w:unhideWhenUsed="1"/>
     <w:lsdException w:name="No List" w:semiHidden="1" w:unhideWhenUsed="1"/>
     <w:lsdException w:name="Outline List 1" w:semiHidden="1" w:unhideWhenUsed="1"/>
@@ -9259,8 +9264,11 @@
     <w:lsdException w:name="Table Contemporary" w:semiHidden="1" w:unhideWhenUsed="1"/>
     <w:lsdException w:name="Table Elegant" w:semiHidden="1" w:unhideWhenUsed="1"/>
     <w:lsdException w:name="Table Professional" w:semiHidden="1" w:unhideWhenUsed="1"/>
+    <w:lsdException w:name="Table Subtle 1" w:semiHidden="1" w:unhideWhenUsed="1"/>
     <w:lsdException w:name="Table Subtle 2" w:semiHidden="1" w:unhideWhenUsed="1"/>
     <w:lsdException w:name="Table Web 1" w:semiHidden="1" w:unhideWhenUsed="1"/>
+    <w:lsdException w:name="Table Web 2" w:semiHidden="1" w:unhideWhenUsed="1"/>
+    <w:lsdException w:name="Table Web 3" w:semiHidden="1" w:unhideWhenUsed="1"/>
     <w:lsdException w:name="Balloon Text" w:semiHidden="1" w:unhideWhenUsed="1"/>
     <w:lsdException w:name="Table Grid" w:uiPriority="39"/>
     <w:lsdException w:name="Table Theme" w:semiHidden="1" w:unhideWhenUsed="1"/>
@@ -9521,7 +9529,7 @@
     <w:basedOn w:val="a0"/>
     <w:uiPriority w:val="99"/>
     <w:semiHidden/>
-    <w:rsid w:val="00B90930"/>
+    <w:rsid w:val="00EA2701"/>
     <w:rPr>
       <w:color w:val="808080"/>
     </w:rPr>
@@ -9671,6 +9679,13 @@
   <w:style w:type="paragraph" w:customStyle="1" w:styleId="98173D272E634E178221C107864A46FD">
     <w:name w:val="98173D272E634E178221C107864A46FD"/>
     <w:rsid w:val="00B90930"/>
+  </w:style>
+  <w:style w:type="paragraph" w:customStyle="1" w:styleId="653972D4901E4B0198099EA4681FDCD0">
+    <w:name w:val="653972D4901E4B0198099EA4681FDCD0"/>
+    <w:rsid w:val="00EA2701"/>
+    <w:rPr>
+      <w:lang w:val="ru-UA" w:eastAsia="ru-UA"/>
+    </w:rPr>
   </w:style>
 </w:styles>
 </file>
@@ -9972,7 +9987,7 @@
 </file>
 
 <file path=customXml/itemProps1.xml><?xml version="1.0" encoding="utf-8"?>
-<ds:datastoreItem xmlns:ds="http://schemas.openxmlformats.org/officeDocument/2006/customXml" ds:itemID="{BCA22F2D-2D78-4AE9-9148-2697BD6CACA1}">
+<ds:datastoreItem xmlns:ds="http://schemas.openxmlformats.org/officeDocument/2006/customXml" ds:itemID="{0BE0B471-32C1-4603-A554-CE715F72EAE5}">
   <ds:schemaRefs>
     <ds:schemaRef ds:uri="http://schemas.openxmlformats.org/officeDocument/2006/bibliography"/>
   </ds:schemaRefs>

</xml_diff>